<commit_message>
last things for the help file
</commit_message>
<xml_diff>
--- a/Extra stuff for help file.docx
+++ b/Extra stuff for help file.docx
@@ -274,21 +274,12 @@
         </w:rPr>
         <w:t xml:space="preserve"> </w:t>
       </w:r>
-      <w:proofErr w:type="gramStart"/>
-      <w:r>
-        <w:rPr>
-          <w:rFonts w:asciiTheme="minorHAnsi" w:hAnsiTheme="minorHAnsi" w:cstheme="minorHAnsi"/>
-          <w:color w:val="18293A"/>
-        </w:rPr>
-        <w:t>So</w:t>
-      </w:r>
-      <w:proofErr w:type="gramEnd"/>
-      <w:r>
-        <w:rPr>
-          <w:rFonts w:asciiTheme="minorHAnsi" w:hAnsiTheme="minorHAnsi" w:cstheme="minorHAnsi"/>
-          <w:color w:val="18293A"/>
-        </w:rPr>
-        <w:t xml:space="preserve"> optimizing for the smallest deviance on the sample data does not guarantee a small deviance on out-of-sample data.</w:t>
+      <w:r>
+        <w:rPr>
+          <w:rFonts w:asciiTheme="minorHAnsi" w:hAnsiTheme="minorHAnsi" w:cstheme="minorHAnsi"/>
+          <w:color w:val="18293A"/>
+        </w:rPr>
+        <w:t>So optimizing for the smallest deviance on the sample data does not guarantee a small deviance on out-of-sample data.</w:t>
       </w:r>
       <w:r>
         <w:rPr>
@@ -634,7 +625,7 @@
           <w:rFonts w:asciiTheme="minorHAnsi" w:hAnsiTheme="minorHAnsi" w:cstheme="minorHAnsi"/>
           <w:b/>
           <w:bCs/>
-          <w:color w:val="18293A"/>
+          <w:color w:val="000000" w:themeColor="text1"/>
           <w:u w:val="thick"/>
           <w:lang w:val="en-US"/>
         </w:rPr>
@@ -644,7 +635,7 @@
           <w:rFonts w:asciiTheme="minorHAnsi" w:hAnsiTheme="minorHAnsi" w:cstheme="minorHAnsi"/>
           <w:b/>
           <w:bCs/>
-          <w:color w:val="18293A"/>
+          <w:color w:val="000000" w:themeColor="text1"/>
           <w:u w:val="thick"/>
           <w:lang w:val="en-US"/>
         </w:rPr>
@@ -658,7 +649,7 @@
         <w:textAlignment w:val="baseline"/>
         <w:rPr>
           <w:rFonts w:asciiTheme="minorHAnsi" w:hAnsiTheme="minorHAnsi" w:cstheme="minorHAnsi"/>
-          <w:color w:val="18293A"/>
+          <w:color w:val="000000" w:themeColor="text1"/>
           <w:lang w:val="en-US"/>
         </w:rPr>
       </w:pPr>
@@ -666,7 +657,7 @@
       <w:r>
         <w:rPr>
           <w:rFonts w:asciiTheme="minorHAnsi" w:hAnsiTheme="minorHAnsi" w:cstheme="minorHAnsi"/>
-          <w:color w:val="18293A"/>
+          <w:color w:val="000000" w:themeColor="text1"/>
           <w:lang w:val="en-US"/>
         </w:rPr>
         <w:t>cross_entropy</w:t>
@@ -675,28 +666,10 @@
       <w:r>
         <w:rPr>
           <w:rFonts w:asciiTheme="minorHAnsi" w:hAnsiTheme="minorHAnsi" w:cstheme="minorHAnsi"/>
-          <w:color w:val="18293A"/>
-          <w:lang w:val="en-US"/>
-        </w:rPr>
-        <w:t xml:space="preserve"> &lt;- </w:t>
-      </w:r>
-      <w:proofErr w:type="gramStart"/>
-      <w:r>
-        <w:rPr>
-          <w:rFonts w:asciiTheme="minorHAnsi" w:hAnsiTheme="minorHAnsi" w:cstheme="minorHAnsi"/>
-          <w:color w:val="18293A"/>
-          <w:lang w:val="en-US"/>
-        </w:rPr>
-        <w:t>function(</w:t>
-      </w:r>
-      <w:proofErr w:type="gramEnd"/>
-      <w:r>
-        <w:rPr>
-          <w:rFonts w:asciiTheme="minorHAnsi" w:hAnsiTheme="minorHAnsi" w:cstheme="minorHAnsi"/>
-          <w:color w:val="18293A"/>
-          <w:lang w:val="en-US"/>
-        </w:rPr>
-        <w:t>p, actual){</w:t>
+          <w:color w:val="000000" w:themeColor="text1"/>
+          <w:lang w:val="en-US"/>
+        </w:rPr>
+        <w:t xml:space="preserve"> &lt;- function(p, actual){</w:t>
       </w:r>
     </w:p>
     <w:p>
@@ -707,14 +680,14 @@
         <w:textAlignment w:val="baseline"/>
         <w:rPr>
           <w:rFonts w:asciiTheme="minorHAnsi" w:hAnsiTheme="minorHAnsi" w:cstheme="minorHAnsi"/>
-          <w:color w:val="18293A"/>
-          <w:lang w:val="en-US"/>
-        </w:rPr>
-      </w:pPr>
-      <w:r>
-        <w:rPr>
-          <w:rFonts w:asciiTheme="minorHAnsi" w:hAnsiTheme="minorHAnsi" w:cstheme="minorHAnsi"/>
-          <w:color w:val="18293A"/>
+          <w:color w:val="000000" w:themeColor="text1"/>
+          <w:lang w:val="en-US"/>
+        </w:rPr>
+      </w:pPr>
+      <w:r>
+        <w:rPr>
+          <w:rFonts w:asciiTheme="minorHAnsi" w:hAnsiTheme="minorHAnsi" w:cstheme="minorHAnsi"/>
+          <w:color w:val="000000" w:themeColor="text1"/>
           <w:lang w:val="en-US"/>
         </w:rPr>
         <w:t>x &lt;- 0</w:t>
@@ -728,14 +701,14 @@
         <w:textAlignment w:val="baseline"/>
         <w:rPr>
           <w:rFonts w:asciiTheme="minorHAnsi" w:hAnsiTheme="minorHAnsi" w:cstheme="minorHAnsi"/>
-          <w:color w:val="18293A"/>
-          <w:lang w:val="en-US"/>
-        </w:rPr>
-      </w:pPr>
-      <w:r>
-        <w:rPr>
-          <w:rFonts w:asciiTheme="minorHAnsi" w:hAnsiTheme="minorHAnsi" w:cstheme="minorHAnsi"/>
-          <w:color w:val="18293A"/>
+          <w:color w:val="000000" w:themeColor="text1"/>
+          <w:lang w:val="en-US"/>
+        </w:rPr>
+      </w:pPr>
+      <w:r>
+        <w:rPr>
+          <w:rFonts w:asciiTheme="minorHAnsi" w:hAnsiTheme="minorHAnsi" w:cstheme="minorHAnsi"/>
+          <w:color w:val="000000" w:themeColor="text1"/>
           <w:lang w:val="en-US"/>
         </w:rPr>
         <w:t>for (</w:t>
@@ -744,7 +717,7 @@
       <w:r>
         <w:rPr>
           <w:rFonts w:asciiTheme="minorHAnsi" w:hAnsiTheme="minorHAnsi" w:cstheme="minorHAnsi"/>
-          <w:color w:val="18293A"/>
+          <w:color w:val="000000" w:themeColor="text1"/>
           <w:lang w:val="en-US"/>
         </w:rPr>
         <w:t>i</w:t>
@@ -753,28 +726,10 @@
       <w:r>
         <w:rPr>
           <w:rFonts w:asciiTheme="minorHAnsi" w:hAnsiTheme="minorHAnsi" w:cstheme="minorHAnsi"/>
-          <w:color w:val="18293A"/>
-          <w:lang w:val="en-US"/>
-        </w:rPr>
-        <w:t xml:space="preserve"> in </w:t>
-      </w:r>
-      <w:proofErr w:type="gramStart"/>
-      <w:r>
-        <w:rPr>
-          <w:rFonts w:asciiTheme="minorHAnsi" w:hAnsiTheme="minorHAnsi" w:cstheme="minorHAnsi"/>
-          <w:color w:val="18293A"/>
-          <w:lang w:val="en-US"/>
-        </w:rPr>
-        <w:t>1:length</w:t>
-      </w:r>
-      <w:proofErr w:type="gramEnd"/>
-      <w:r>
-        <w:rPr>
-          <w:rFonts w:asciiTheme="minorHAnsi" w:hAnsiTheme="minorHAnsi" w:cstheme="minorHAnsi"/>
-          <w:color w:val="18293A"/>
-          <w:lang w:val="en-US"/>
-        </w:rPr>
-        <w:t>(actual)){</w:t>
+          <w:color w:val="000000" w:themeColor="text1"/>
+          <w:lang w:val="en-US"/>
+        </w:rPr>
+        <w:t xml:space="preserve"> in 1:length(actual)){</w:t>
       </w:r>
     </w:p>
     <w:p>
@@ -785,33 +740,23 @@
         <w:textAlignment w:val="baseline"/>
         <w:rPr>
           <w:rFonts w:asciiTheme="minorHAnsi" w:hAnsiTheme="minorHAnsi" w:cstheme="minorHAnsi"/>
-          <w:color w:val="18293A"/>
-          <w:lang w:val="en-US"/>
-        </w:rPr>
-      </w:pPr>
-      <w:r>
-        <w:rPr>
-          <w:rFonts w:asciiTheme="minorHAnsi" w:hAnsiTheme="minorHAnsi" w:cstheme="minorHAnsi"/>
-          <w:color w:val="18293A"/>
-          <w:lang w:val="en-US"/>
-        </w:rPr>
-        <w:t>if (</w:t>
-      </w:r>
-      <w:proofErr w:type="gramStart"/>
-      <w:r>
-        <w:rPr>
-          <w:rFonts w:asciiTheme="minorHAnsi" w:hAnsiTheme="minorHAnsi" w:cstheme="minorHAnsi"/>
-          <w:color w:val="18293A"/>
-          <w:lang w:val="en-US"/>
-        </w:rPr>
-        <w:t>p[</w:t>
+          <w:color w:val="000000" w:themeColor="text1"/>
+          <w:lang w:val="en-US"/>
+        </w:rPr>
+      </w:pPr>
+      <w:r>
+        <w:rPr>
+          <w:rFonts w:asciiTheme="minorHAnsi" w:hAnsiTheme="minorHAnsi" w:cstheme="minorHAnsi"/>
+          <w:color w:val="000000" w:themeColor="text1"/>
+          <w:lang w:val="en-US"/>
+        </w:rPr>
+        <w:t>if (p[</w:t>
       </w:r>
       <w:proofErr w:type="spellStart"/>
-      <w:proofErr w:type="gramEnd"/>
-      <w:r>
-        <w:rPr>
-          <w:rFonts w:asciiTheme="minorHAnsi" w:hAnsiTheme="minorHAnsi" w:cstheme="minorHAnsi"/>
-          <w:color w:val="18293A"/>
+      <w:r>
+        <w:rPr>
+          <w:rFonts w:asciiTheme="minorHAnsi" w:hAnsiTheme="minorHAnsi" w:cstheme="minorHAnsi"/>
+          <w:color w:val="000000" w:themeColor="text1"/>
           <w:lang w:val="en-US"/>
         </w:rPr>
         <w:t>i</w:t>
@@ -820,7 +765,7 @@
       <w:r>
         <w:rPr>
           <w:rFonts w:asciiTheme="minorHAnsi" w:hAnsiTheme="minorHAnsi" w:cstheme="minorHAnsi"/>
-          <w:color w:val="18293A"/>
+          <w:color w:val="000000" w:themeColor="text1"/>
           <w:lang w:val="en-US"/>
         </w:rPr>
         <w:t>, which(</w:t>
@@ -829,7 +774,7 @@
       <w:r>
         <w:rPr>
           <w:rFonts w:asciiTheme="minorHAnsi" w:hAnsiTheme="minorHAnsi" w:cstheme="minorHAnsi"/>
-          <w:color w:val="18293A"/>
+          <w:color w:val="000000" w:themeColor="text1"/>
           <w:lang w:val="en-US"/>
         </w:rPr>
         <w:t>colnames</w:t>
@@ -838,7 +783,7 @@
       <w:r>
         <w:rPr>
           <w:rFonts w:asciiTheme="minorHAnsi" w:hAnsiTheme="minorHAnsi" w:cstheme="minorHAnsi"/>
-          <w:color w:val="18293A"/>
+          <w:color w:val="000000" w:themeColor="text1"/>
           <w:lang w:val="en-US"/>
         </w:rPr>
         <w:t>(p) == actual[</w:t>
@@ -847,7 +792,7 @@
       <w:r>
         <w:rPr>
           <w:rFonts w:asciiTheme="minorHAnsi" w:hAnsiTheme="minorHAnsi" w:cstheme="minorHAnsi"/>
-          <w:color w:val="18293A"/>
+          <w:color w:val="000000" w:themeColor="text1"/>
           <w:lang w:val="en-US"/>
         </w:rPr>
         <w:t>i</w:t>
@@ -856,7 +801,7 @@
       <w:r>
         <w:rPr>
           <w:rFonts w:asciiTheme="minorHAnsi" w:hAnsiTheme="minorHAnsi" w:cstheme="minorHAnsi"/>
-          <w:color w:val="18293A"/>
+          <w:color w:val="000000" w:themeColor="text1"/>
           <w:lang w:val="en-US"/>
         </w:rPr>
         <w:t xml:space="preserve">])] == 0) </w:t>
@@ -870,25 +815,23 @@
         <w:textAlignment w:val="baseline"/>
         <w:rPr>
           <w:rFonts w:asciiTheme="minorHAnsi" w:hAnsiTheme="minorHAnsi" w:cstheme="minorHAnsi"/>
-          <w:color w:val="18293A"/>
-          <w:lang w:val="en-US"/>
-        </w:rPr>
-      </w:pPr>
-      <w:proofErr w:type="gramStart"/>
-      <w:r>
-        <w:rPr>
-          <w:rFonts w:asciiTheme="minorHAnsi" w:hAnsiTheme="minorHAnsi" w:cstheme="minorHAnsi"/>
-          <w:color w:val="18293A"/>
+          <w:color w:val="000000" w:themeColor="text1"/>
+          <w:lang w:val="en-US"/>
+        </w:rPr>
+      </w:pPr>
+      <w:r>
+        <w:rPr>
+          <w:rFonts w:asciiTheme="minorHAnsi" w:hAnsiTheme="minorHAnsi" w:cstheme="minorHAnsi"/>
+          <w:color w:val="000000" w:themeColor="text1"/>
           <w:lang w:val="en-US"/>
         </w:rPr>
         <w:t>p[</w:t>
       </w:r>
       <w:proofErr w:type="spellStart"/>
-      <w:proofErr w:type="gramEnd"/>
-      <w:r>
-        <w:rPr>
-          <w:rFonts w:asciiTheme="minorHAnsi" w:hAnsiTheme="minorHAnsi" w:cstheme="minorHAnsi"/>
-          <w:color w:val="18293A"/>
+      <w:r>
+        <w:rPr>
+          <w:rFonts w:asciiTheme="minorHAnsi" w:hAnsiTheme="minorHAnsi" w:cstheme="minorHAnsi"/>
+          <w:color w:val="000000" w:themeColor="text1"/>
           <w:lang w:val="en-US"/>
         </w:rPr>
         <w:t>i</w:t>
@@ -897,7 +840,7 @@
       <w:r>
         <w:rPr>
           <w:rFonts w:asciiTheme="minorHAnsi" w:hAnsiTheme="minorHAnsi" w:cstheme="minorHAnsi"/>
-          <w:color w:val="18293A"/>
+          <w:color w:val="000000" w:themeColor="text1"/>
           <w:lang w:val="en-US"/>
         </w:rPr>
         <w:t>, which(</w:t>
@@ -906,7 +849,7 @@
       <w:r>
         <w:rPr>
           <w:rFonts w:asciiTheme="minorHAnsi" w:hAnsiTheme="minorHAnsi" w:cstheme="minorHAnsi"/>
-          <w:color w:val="18293A"/>
+          <w:color w:val="000000" w:themeColor="text1"/>
           <w:lang w:val="en-US"/>
         </w:rPr>
         <w:t>colnames</w:t>
@@ -915,7 +858,7 @@
       <w:r>
         <w:rPr>
           <w:rFonts w:asciiTheme="minorHAnsi" w:hAnsiTheme="minorHAnsi" w:cstheme="minorHAnsi"/>
-          <w:color w:val="18293A"/>
+          <w:color w:val="000000" w:themeColor="text1"/>
           <w:lang w:val="en-US"/>
         </w:rPr>
         <w:t>(p) == actual[</w:t>
@@ -924,7 +867,7 @@
       <w:r>
         <w:rPr>
           <w:rFonts w:asciiTheme="minorHAnsi" w:hAnsiTheme="minorHAnsi" w:cstheme="minorHAnsi"/>
-          <w:color w:val="18293A"/>
+          <w:color w:val="000000" w:themeColor="text1"/>
           <w:lang w:val="en-US"/>
         </w:rPr>
         <w:t>i</w:t>
@@ -933,7 +876,7 @@
       <w:r>
         <w:rPr>
           <w:rFonts w:asciiTheme="minorHAnsi" w:hAnsiTheme="minorHAnsi" w:cstheme="minorHAnsi"/>
-          <w:color w:val="18293A"/>
+          <w:color w:val="000000" w:themeColor="text1"/>
           <w:lang w:val="en-US"/>
         </w:rPr>
         <w:t>])] &lt;- 10^(-15)</w:t>
@@ -947,41 +890,23 @@
         <w:textAlignment w:val="baseline"/>
         <w:rPr>
           <w:rFonts w:asciiTheme="minorHAnsi" w:hAnsiTheme="minorHAnsi" w:cstheme="minorHAnsi"/>
-          <w:color w:val="18293A"/>
-          <w:lang w:val="en-US"/>
-        </w:rPr>
-      </w:pPr>
-      <w:r>
-        <w:rPr>
-          <w:rFonts w:asciiTheme="minorHAnsi" w:hAnsiTheme="minorHAnsi" w:cstheme="minorHAnsi"/>
-          <w:color w:val="18293A"/>
-          <w:lang w:val="en-US"/>
-        </w:rPr>
-        <w:t>x &lt;- x + (</w:t>
-      </w:r>
-      <w:proofErr w:type="gramStart"/>
-      <w:r>
-        <w:rPr>
-          <w:rFonts w:asciiTheme="minorHAnsi" w:hAnsiTheme="minorHAnsi" w:cstheme="minorHAnsi"/>
-          <w:color w:val="18293A"/>
-          <w:lang w:val="en-US"/>
-        </w:rPr>
-        <w:t>log(</w:t>
-      </w:r>
-      <w:proofErr w:type="gramEnd"/>
-      <w:r>
-        <w:rPr>
-          <w:rFonts w:asciiTheme="minorHAnsi" w:hAnsiTheme="minorHAnsi" w:cstheme="minorHAnsi"/>
-          <w:color w:val="18293A"/>
-          <w:lang w:val="en-US"/>
-        </w:rPr>
-        <w:t>p[</w:t>
+          <w:color w:val="000000" w:themeColor="text1"/>
+          <w:lang w:val="en-US"/>
+        </w:rPr>
+      </w:pPr>
+      <w:r>
+        <w:rPr>
+          <w:rFonts w:asciiTheme="minorHAnsi" w:hAnsiTheme="minorHAnsi" w:cstheme="minorHAnsi"/>
+          <w:color w:val="000000" w:themeColor="text1"/>
+          <w:lang w:val="en-US"/>
+        </w:rPr>
+        <w:t>x &lt;- x + (log(p[</w:t>
       </w:r>
       <w:proofErr w:type="spellStart"/>
       <w:r>
         <w:rPr>
           <w:rFonts w:asciiTheme="minorHAnsi" w:hAnsiTheme="minorHAnsi" w:cstheme="minorHAnsi"/>
-          <w:color w:val="18293A"/>
+          <w:color w:val="000000" w:themeColor="text1"/>
           <w:lang w:val="en-US"/>
         </w:rPr>
         <w:t>i</w:t>
@@ -990,7 +915,7 @@
       <w:r>
         <w:rPr>
           <w:rFonts w:asciiTheme="minorHAnsi" w:hAnsiTheme="minorHAnsi" w:cstheme="minorHAnsi"/>
-          <w:color w:val="18293A"/>
+          <w:color w:val="000000" w:themeColor="text1"/>
           <w:lang w:val="en-US"/>
         </w:rPr>
         <w:t>, which(</w:t>
@@ -999,7 +924,7 @@
       <w:r>
         <w:rPr>
           <w:rFonts w:asciiTheme="minorHAnsi" w:hAnsiTheme="minorHAnsi" w:cstheme="minorHAnsi"/>
-          <w:color w:val="18293A"/>
+          <w:color w:val="000000" w:themeColor="text1"/>
           <w:lang w:val="en-US"/>
         </w:rPr>
         <w:t>colnames</w:t>
@@ -1008,7 +933,7 @@
       <w:r>
         <w:rPr>
           <w:rFonts w:asciiTheme="minorHAnsi" w:hAnsiTheme="minorHAnsi" w:cstheme="minorHAnsi"/>
-          <w:color w:val="18293A"/>
+          <w:color w:val="000000" w:themeColor="text1"/>
           <w:lang w:val="en-US"/>
         </w:rPr>
         <w:t>(p) == actual[</w:t>
@@ -1017,7 +942,7 @@
       <w:r>
         <w:rPr>
           <w:rFonts w:asciiTheme="minorHAnsi" w:hAnsiTheme="minorHAnsi" w:cstheme="minorHAnsi"/>
-          <w:color w:val="18293A"/>
+          <w:color w:val="000000" w:themeColor="text1"/>
           <w:lang w:val="en-US"/>
         </w:rPr>
         <w:t>i</w:t>
@@ -1026,7 +951,7 @@
       <w:r>
         <w:rPr>
           <w:rFonts w:asciiTheme="minorHAnsi" w:hAnsiTheme="minorHAnsi" w:cstheme="minorHAnsi"/>
-          <w:color w:val="18293A"/>
+          <w:color w:val="000000" w:themeColor="text1"/>
           <w:lang w:val="en-US"/>
         </w:rPr>
         <w:t>])]))</w:t>
@@ -1040,14 +965,14 @@
         <w:textAlignment w:val="baseline"/>
         <w:rPr>
           <w:rFonts w:asciiTheme="minorHAnsi" w:hAnsiTheme="minorHAnsi" w:cstheme="minorHAnsi"/>
-          <w:color w:val="18293A"/>
-          <w:lang w:val="en-US"/>
-        </w:rPr>
-      </w:pPr>
-      <w:r>
-        <w:rPr>
-          <w:rFonts w:asciiTheme="minorHAnsi" w:hAnsiTheme="minorHAnsi" w:cstheme="minorHAnsi"/>
-          <w:color w:val="18293A"/>
+          <w:color w:val="000000" w:themeColor="text1"/>
+          <w:lang w:val="en-US"/>
+        </w:rPr>
+      </w:pPr>
+      <w:r>
+        <w:rPr>
+          <w:rFonts w:asciiTheme="minorHAnsi" w:hAnsiTheme="minorHAnsi" w:cstheme="minorHAnsi"/>
+          <w:color w:val="000000" w:themeColor="text1"/>
           <w:lang w:val="en-US"/>
         </w:rPr>
         <w:t>}</w:t>
@@ -1061,14 +986,14 @@
         <w:textAlignment w:val="baseline"/>
         <w:rPr>
           <w:rFonts w:asciiTheme="minorHAnsi" w:hAnsiTheme="minorHAnsi" w:cstheme="minorHAnsi"/>
-          <w:color w:val="18293A"/>
-          <w:lang w:val="en-US"/>
-        </w:rPr>
-      </w:pPr>
-      <w:r>
-        <w:rPr>
-          <w:rFonts w:asciiTheme="minorHAnsi" w:hAnsiTheme="minorHAnsi" w:cstheme="minorHAnsi"/>
-          <w:color w:val="18293A"/>
+          <w:color w:val="000000" w:themeColor="text1"/>
+          <w:lang w:val="en-US"/>
+        </w:rPr>
+      </w:pPr>
+      <w:r>
+        <w:rPr>
+          <w:rFonts w:asciiTheme="minorHAnsi" w:hAnsiTheme="minorHAnsi" w:cstheme="minorHAnsi"/>
+          <w:color w:val="000000" w:themeColor="text1"/>
           <w:lang w:val="en-US"/>
         </w:rPr>
         <w:t>return(-x)</w:t>
@@ -1081,14 +1006,14 @@
         <w:textAlignment w:val="baseline"/>
         <w:rPr>
           <w:rFonts w:asciiTheme="minorHAnsi" w:hAnsiTheme="minorHAnsi" w:cstheme="minorHAnsi"/>
-          <w:color w:val="18293A"/>
-          <w:lang w:val="en-US"/>
-        </w:rPr>
-      </w:pPr>
-      <w:r>
-        <w:rPr>
-          <w:rFonts w:asciiTheme="minorHAnsi" w:hAnsiTheme="minorHAnsi" w:cstheme="minorHAnsi"/>
-          <w:color w:val="18293A"/>
+          <w:color w:val="000000" w:themeColor="text1"/>
+          <w:lang w:val="en-US"/>
+        </w:rPr>
+      </w:pPr>
+      <w:r>
+        <w:rPr>
+          <w:rFonts w:asciiTheme="minorHAnsi" w:hAnsiTheme="minorHAnsi" w:cstheme="minorHAnsi"/>
+          <w:color w:val="000000" w:themeColor="text1"/>
           <w:lang w:val="en-US"/>
         </w:rPr>
         <w:t>}</w:t>
@@ -1096,9 +1021,9 @@
     </w:p>
     <w:p>
       <w:pPr>
-        <w:jc w:val="both"/>
-        <w:rPr>
-          <w:rFonts w:eastAsia="Times New Roman" w:cstheme="minorHAnsi"/>
+        <w:rPr>
+          <w:rFonts w:eastAsia="Times New Roman" w:cstheme="minorHAnsi"/>
+          <w:color w:val="000000" w:themeColor="text1"/>
           <w:lang w:val="en-GR" w:eastAsia="en-GB"/>
         </w:rPr>
       </w:pPr>
@@ -1107,18 +1032,138 @@
       <w:pPr>
         <w:rPr>
           <w:rFonts w:eastAsia="Times New Roman" w:cstheme="minorHAnsi"/>
-          <w:lang w:val="en-GR" w:eastAsia="en-GB"/>
-        </w:rPr>
-      </w:pPr>
-    </w:p>
-    <w:p>
-      <w:pPr>
-        <w:rPr>
-          <w:rFonts w:eastAsia="Times New Roman" w:cstheme="minorHAnsi"/>
+          <w:b/>
+          <w:bCs/>
+          <w:color w:val="000000" w:themeColor="text1"/>
+          <w:u w:val="thick"/>
+          <w:lang w:val="en-US" w:eastAsia="en-GB"/>
+        </w:rPr>
+      </w:pPr>
+      <w:r>
+        <w:rPr>
+          <w:rFonts w:eastAsia="Times New Roman" w:cstheme="minorHAnsi"/>
+          <w:b/>
+          <w:bCs/>
+          <w:color w:val="000000" w:themeColor="text1"/>
+          <w:u w:val="thick"/>
+          <w:lang w:val="en-US" w:eastAsia="en-GB"/>
+        </w:rPr>
+        <w:t>Appendix</w:t>
+      </w:r>
+    </w:p>
+    <w:p>
+      <w:pPr>
+        <w:tabs>
+          <w:tab w:val="left" w:pos="560"/>
+          <w:tab w:val="left" w:pos="1120"/>
+          <w:tab w:val="left" w:pos="1680"/>
+          <w:tab w:val="left" w:pos="2240"/>
+          <w:tab w:val="left" w:pos="2800"/>
+          <w:tab w:val="left" w:pos="3360"/>
+          <w:tab w:val="left" w:pos="3920"/>
+          <w:tab w:val="left" w:pos="4480"/>
+          <w:tab w:val="left" w:pos="5040"/>
+          <w:tab w:val="left" w:pos="5600"/>
+          <w:tab w:val="left" w:pos="6160"/>
+          <w:tab w:val="left" w:pos="6720"/>
+        </w:tabs>
+        <w:autoSpaceDE w:val="0"/>
+        <w:autoSpaceDN w:val="0"/>
+        <w:adjustRightInd w:val="0"/>
+        <w:spacing w:line="360" w:lineRule="exact"/>
+        <w:rPr>
+          <w:rFonts w:cstheme="minorHAnsi"/>
+          <w:color w:val="000000" w:themeColor="text1"/>
+        </w:rPr>
+      </w:pPr>
+      <w:r>
+        <w:rPr>
+          <w:rFonts w:cstheme="minorHAnsi"/>
+          <w:color w:val="000000" w:themeColor="text1"/>
+        </w:rPr>
+        <w:t>``</w:t>
+      </w:r>
+      <w:proofErr w:type="gramStart"/>
+      <w:r>
+        <w:rPr>
+          <w:rFonts w:cstheme="minorHAnsi"/>
+          <w:color w:val="000000" w:themeColor="text1"/>
+        </w:rPr>
+        <w:t>`{</w:t>
+      </w:r>
+      <w:proofErr w:type="gramEnd"/>
+      <w:r>
+        <w:rPr>
+          <w:rFonts w:cstheme="minorHAnsi"/>
+          <w:color w:val="000000" w:themeColor="text1"/>
+        </w:rPr>
+        <w:t xml:space="preserve">r </w:t>
+      </w:r>
+      <w:proofErr w:type="spellStart"/>
+      <w:r>
+        <w:rPr>
+          <w:rFonts w:cstheme="minorHAnsi"/>
+          <w:color w:val="000000" w:themeColor="text1"/>
+        </w:rPr>
+        <w:t>ref.label</w:t>
+      </w:r>
+      <w:proofErr w:type="spellEnd"/>
+      <w:r>
+        <w:rPr>
+          <w:rFonts w:cstheme="minorHAnsi"/>
+          <w:color w:val="000000" w:themeColor="text1"/>
+        </w:rPr>
+        <w:t>=</w:t>
+      </w:r>
+      <w:proofErr w:type="spellStart"/>
+      <w:r>
+        <w:rPr>
+          <w:rFonts w:cstheme="minorHAnsi"/>
+          <w:color w:val="000000" w:themeColor="text1"/>
+        </w:rPr>
+        <w:t>knitr</w:t>
+      </w:r>
+      <w:proofErr w:type="spellEnd"/>
+      <w:r>
+        <w:rPr>
+          <w:rFonts w:cstheme="minorHAnsi"/>
+          <w:color w:val="000000" w:themeColor="text1"/>
+        </w:rPr>
+        <w:t>::</w:t>
+      </w:r>
+      <w:proofErr w:type="spellStart"/>
+      <w:r>
+        <w:rPr>
+          <w:rFonts w:cstheme="minorHAnsi"/>
+          <w:color w:val="000000" w:themeColor="text1"/>
+        </w:rPr>
+        <w:t>all_labels</w:t>
+      </w:r>
+      <w:proofErr w:type="spellEnd"/>
+      <w:r>
+        <w:rPr>
+          <w:rFonts w:cstheme="minorHAnsi"/>
+          <w:color w:val="000000" w:themeColor="text1"/>
+        </w:rPr>
+        <w:t>(), echo=TRUE, eval=FALSE}</w:t>
+      </w:r>
+    </w:p>
+    <w:p>
+      <w:pPr>
+        <w:rPr>
+          <w:rFonts w:eastAsia="Times New Roman" w:cstheme="minorHAnsi"/>
+          <w:color w:val="000000" w:themeColor="text1"/>
           <w:u w:val="thick"/>
           <w:lang w:val="en-GR" w:eastAsia="en-GB"/>
         </w:rPr>
       </w:pPr>
+      <w:r>
+        <w:rPr>
+          <w:rFonts w:cstheme="minorHAnsi"/>
+          <w:color w:val="000000" w:themeColor="text1"/>
+        </w:rPr>
+        <w:t>```</w:t>
+      </w:r>
     </w:p>
     <w:p>
       <w:pPr>

</xml_diff>